<commit_message>
Added judge field to Howard Court Report template at stakeholder's request
</commit_message>
<xml_diff>
--- a/app/documents/templates/howard_county_report_template.docx
+++ b/app/documents/templates/howard_county_report_template.docx
@@ -29,6 +29,70 @@
           <w:szCs w:val="24"/>
         </w:rPr>
         <w:t>Report to the Court</w:t>
+      </w:r>
+    </w:p>
+    <w:p>
+      <w:pPr>
+        <w:ind w:firstLine="720"/>
+        <w:jc w:val="center"/>
+        <w:rPr>
+          <w:rFonts w:ascii="Century" w:hAnsi="Century" w:cs="Times New Roman"/>
+          <w:szCs w:val="24"/>
+        </w:rPr>
+      </w:pPr>
+      <w:r>
+        <w:rPr>
+          <w:rFonts w:ascii="Century" w:hAnsi="Century" w:cs="Times New Roman"/>
+          <w:b/>
+          <w:bCs/>
+          <w:szCs w:val="24"/>
+        </w:rPr>
+        <w:t>To The Honorable Magistrate</w:t>
+      </w:r>
+      <w:r>
+        <w:rPr>
+          <w:rFonts w:ascii="Century" w:hAnsi="Century" w:cs="Times New Roman"/>
+          <w:b/>
+          <w:bCs/>
+          <w:szCs w:val="24"/>
+        </w:rPr>
+        <w:t xml:space="preserve"> </w:t>
+      </w:r>
+      <w:r>
+        <w:rPr>
+          <w:rFonts w:ascii="Century" w:hAnsi="Century" w:cs="Times New Roman"/>
+          <w:szCs w:val="24"/>
+        </w:rPr>
+        <w:fldChar w:fldCharType="begin"/>
+      </w:r>
+      <w:r>
+        <w:rPr>
+          <w:rFonts w:ascii="Century" w:hAnsi="Century" w:cs="Times New Roman"/>
+          <w:szCs w:val="24"/>
+        </w:rPr>
+        <w:instrText xml:space="preserve"> MERGEFIELD =judge_name \* MERGEFORMAT </w:instrText>
+      </w:r>
+      <w:r>
+        <w:rPr>
+          <w:rFonts w:ascii="Century" w:hAnsi="Century" w:cs="Times New Roman"/>
+          <w:szCs w:val="24"/>
+        </w:rPr>
+        <w:fldChar w:fldCharType="separate"/>
+      </w:r>
+      <w:r>
+        <w:rPr>
+          <w:rFonts w:ascii="Century" w:hAnsi="Century" w:cs="Times New Roman"/>
+          <w:noProof/>
+          <w:szCs w:val="24"/>
+        </w:rPr>
+        <w:t>«=judge_name»</w:t>
+      </w:r>
+      <w:r>
+        <w:rPr>
+          <w:rFonts w:ascii="Century" w:hAnsi="Century" w:cs="Times New Roman"/>
+          <w:szCs w:val="24"/>
+        </w:rPr>
+        <w:fldChar w:fldCharType="end"/>
       </w:r>
     </w:p>
     <w:p>
@@ -197,49 +261,16 @@
         </w:rPr>
         <w:t>Case#:</w:t>
       </w:r>
-      <w:r>
-        <w:fldChar w:fldCharType="begin"/>
-      </w:r>
-      <w:r>
-        <w:instrText xml:space="preserve"> MERGEFIELD =casa_case.case_number \* MERGEFORMAT </w:instrText>
-      </w:r>
-      <w:r>
-        <w:fldChar w:fldCharType="separate"/>
-      </w:r>
-      <w:r>
-        <w:rPr>
-          <w:rFonts w:ascii="Century" w:hAnsi="Century" w:cs="Times New Roman"/>
-          <w:noProof/>
-          <w:szCs w:val="24"/>
-        </w:rPr>
-        <w:t>«=</w:t>
-      </w:r>
-      <w:proofErr w:type="spellStart"/>
-      <w:r>
-        <w:rPr>
-          <w:rFonts w:ascii="Century" w:hAnsi="Century" w:cs="Times New Roman"/>
-          <w:noProof/>
-          <w:szCs w:val="24"/>
-        </w:rPr>
-        <w:t>casa_case.case_number</w:t>
-      </w:r>
-      <w:proofErr w:type="spellEnd"/>
-      <w:r>
-        <w:rPr>
-          <w:rFonts w:ascii="Century" w:hAnsi="Century" w:cs="Times New Roman"/>
-          <w:noProof/>
-          <w:szCs w:val="24"/>
-        </w:rPr>
-        <w:t>»</w:t>
-      </w:r>
-      <w:r>
-        <w:rPr>
-          <w:rFonts w:ascii="Century" w:hAnsi="Century" w:cs="Times New Roman"/>
-          <w:noProof/>
-          <w:szCs w:val="24"/>
-        </w:rPr>
-        <w:fldChar w:fldCharType="end"/>
-      </w:r>
+      <w:fldSimple w:instr=" MERGEFIELD =casa_case.case_number \* MERGEFORMAT ">
+        <w:r>
+          <w:rPr>
+            <w:rFonts w:ascii="Century" w:hAnsi="Century" w:cs="Times New Roman"/>
+            <w:noProof/>
+            <w:szCs w:val="24"/>
+          </w:rPr>
+          <w:t>«=casa_case.case_number»</w:t>
+        </w:r>
+      </w:fldSimple>
       <w:r>
         <w:rPr>
           <w:rFonts w:ascii="Century" w:hAnsi="Century" w:cs="Times New Roman"/>
@@ -1405,127 +1436,7 @@
           <w:color w:val="984806" w:themeColor="accent6" w:themeShade="80"/>
           <w:szCs w:val="24"/>
         </w:rPr>
-        <w:t xml:space="preserve"> Summarize </w:t>
-      </w:r>
-      <w:proofErr w:type="gramStart"/>
-      <w:r>
-        <w:rPr>
-          <w:rFonts w:ascii="Century" w:hAnsi="Century" w:cs="Times New Roman"/>
-          <w:color w:val="984806" w:themeColor="accent6" w:themeShade="80"/>
-          <w:szCs w:val="24"/>
-        </w:rPr>
-        <w:t>factual information</w:t>
-      </w:r>
-      <w:proofErr w:type="gramEnd"/>
-      <w:r>
-        <w:rPr>
-          <w:rFonts w:ascii="Century" w:hAnsi="Century" w:cs="Times New Roman"/>
-          <w:color w:val="984806" w:themeColor="accent6" w:themeShade="80"/>
-          <w:szCs w:val="24"/>
-        </w:rPr>
-        <w:t xml:space="preserve"> gathered from your contacts. Just the Facts! Your fact-based opinions come later! Indicate sources and dates from school personnel, </w:t>
-      </w:r>
-      <w:proofErr w:type="spellStart"/>
-      <w:proofErr w:type="gramStart"/>
-      <w:r>
-        <w:rPr>
-          <w:rFonts w:ascii="Century" w:hAnsi="Century" w:cs="Times New Roman"/>
-          <w:color w:val="984806" w:themeColor="accent6" w:themeShade="80"/>
-          <w:szCs w:val="24"/>
-        </w:rPr>
-        <w:t>physicians,psychological</w:t>
-      </w:r>
-      <w:proofErr w:type="spellEnd"/>
-      <w:proofErr w:type="gramEnd"/>
-      <w:r>
-        <w:rPr>
-          <w:rFonts w:ascii="Century" w:hAnsi="Century" w:cs="Times New Roman"/>
-          <w:color w:val="984806" w:themeColor="accent6" w:themeShade="80"/>
-          <w:szCs w:val="24"/>
-        </w:rPr>
-        <w:t xml:space="preserve"> reports, psychiatric reports, etc. (For example: This CASA spoke with Ms. </w:t>
-      </w:r>
-      <w:proofErr w:type="spellStart"/>
-      <w:r>
-        <w:rPr>
-          <w:rFonts w:ascii="Century" w:hAnsi="Century" w:cs="Times New Roman"/>
-          <w:color w:val="984806" w:themeColor="accent6" w:themeShade="80"/>
-          <w:szCs w:val="24"/>
-        </w:rPr>
-        <w:t>Teacheron</w:t>
-      </w:r>
-      <w:proofErr w:type="spellEnd"/>
-      <w:r>
-        <w:rPr>
-          <w:rFonts w:ascii="Century" w:hAnsi="Century" w:cs="Times New Roman"/>
-          <w:color w:val="984806" w:themeColor="accent6" w:themeShade="80"/>
-          <w:szCs w:val="24"/>
-        </w:rPr>
-        <w:t xml:space="preserve"> January 12, 2009. Ms. Teacher stated...) After each sentence if someone asked “says </w:t>
-      </w:r>
-      <w:proofErr w:type="spellStart"/>
-      <w:r>
-        <w:rPr>
-          <w:rFonts w:ascii="Century" w:hAnsi="Century" w:cs="Times New Roman"/>
-          <w:color w:val="984806" w:themeColor="accent6" w:themeShade="80"/>
-          <w:szCs w:val="24"/>
-        </w:rPr>
-        <w:t>who</w:t>
-      </w:r>
-      <w:proofErr w:type="gramStart"/>
-      <w:r>
-        <w:rPr>
-          <w:rFonts w:ascii="Century" w:hAnsi="Century" w:cs="Times New Roman"/>
-          <w:color w:val="984806" w:themeColor="accent6" w:themeShade="80"/>
-          <w:szCs w:val="24"/>
-        </w:rPr>
-        <w:t>?”the</w:t>
-      </w:r>
-      <w:proofErr w:type="spellEnd"/>
-      <w:proofErr w:type="gramEnd"/>
-      <w:r>
-        <w:rPr>
-          <w:rFonts w:ascii="Century" w:hAnsi="Century" w:cs="Times New Roman"/>
-          <w:color w:val="984806" w:themeColor="accent6" w:themeShade="80"/>
-          <w:szCs w:val="24"/>
-        </w:rPr>
-        <w:t xml:space="preserve"> answer should be “Jordy, Mom, DSS, school, foster parents, my </w:t>
-      </w:r>
-      <w:proofErr w:type="spellStart"/>
-      <w:r>
-        <w:rPr>
-          <w:rFonts w:ascii="Century" w:hAnsi="Century" w:cs="Times New Roman"/>
-          <w:color w:val="984806" w:themeColor="accent6" w:themeShade="80"/>
-          <w:szCs w:val="24"/>
-        </w:rPr>
-        <w:t>eyes”,the</w:t>
-      </w:r>
-      <w:proofErr w:type="spellEnd"/>
-      <w:r>
-        <w:rPr>
-          <w:rFonts w:ascii="Century" w:hAnsi="Century" w:cs="Times New Roman"/>
-          <w:color w:val="984806" w:themeColor="accent6" w:themeShade="80"/>
-          <w:szCs w:val="24"/>
-        </w:rPr>
-        <w:t xml:space="preserve"> answer </w:t>
-      </w:r>
-      <w:proofErr w:type="spellStart"/>
-      <w:r>
-        <w:rPr>
-          <w:rFonts w:ascii="Century" w:hAnsi="Century" w:cs="Times New Roman"/>
-          <w:color w:val="984806" w:themeColor="accent6" w:themeShade="80"/>
-          <w:szCs w:val="24"/>
-        </w:rPr>
-        <w:t>shouldnot</w:t>
-      </w:r>
-      <w:proofErr w:type="spellEnd"/>
-      <w:r>
-        <w:rPr>
-          <w:rFonts w:ascii="Century" w:hAnsi="Century" w:cs="Times New Roman"/>
-          <w:color w:val="984806" w:themeColor="accent6" w:themeShade="80"/>
-          <w:szCs w:val="24"/>
-        </w:rPr>
-        <w:t xml:space="preserve"> be “the CASA volunteer thinks so”.</w:t>
+        <w:t xml:space="preserve"> Summarize factual information gathered from your contacts. Just the Facts! Your fact-based opinions come later! Indicate sources and dates from school personnel, physicians,psychological reports, psychiatric reports, etc. (For example: This CASA spoke with Ms. Teacheron January 12, 2009. Ms. Teacher stated...) After each sentence if someone asked “says who?”the answer should be “Jordy, Mom, DSS, school, foster parents, my eyes”,the answer shouldnot be “the CASA volunteer thinks so”.</w:t>
       </w:r>
     </w:p>
     <w:p>
@@ -1553,7 +1464,6 @@
           <w:szCs w:val="24"/>
           <w:lang w:val="en-AU" w:eastAsia="en-GB"/>
         </w:rPr>
-        <w:lastRenderedPageBreak/>
         <w:t>Each section should be written in full sentences and paragraph format. The sample questions below are just a guide to assist in developing the report.</w:t>
       </w:r>
     </w:p>
@@ -1723,23 +1633,7 @@
           <w:rFonts w:ascii="Century" w:hAnsi="Century"/>
           <w:color w:val="984806" w:themeColor="accent6" w:themeShade="80"/>
         </w:rPr>
-        <w:t xml:space="preserve">Are there any issues or concerns </w:t>
-      </w:r>
-      <w:proofErr w:type="gramStart"/>
-      <w:r>
-        <w:rPr>
-          <w:rFonts w:ascii="Century" w:hAnsi="Century"/>
-          <w:color w:val="984806" w:themeColor="accent6" w:themeShade="80"/>
-        </w:rPr>
-        <w:t>at this point in time</w:t>
-      </w:r>
-      <w:proofErr w:type="gramEnd"/>
-      <w:r>
-        <w:rPr>
-          <w:rFonts w:ascii="Century" w:hAnsi="Century"/>
-          <w:color w:val="984806" w:themeColor="accent6" w:themeShade="80"/>
-        </w:rPr>
-        <w:t xml:space="preserve"> at the placement?</w:t>
+        <w:t>Are there any issues or concerns at this point in time at the placement?</w:t>
       </w:r>
     </w:p>
     <w:p>
@@ -1910,43 +1804,7 @@
           <w:color w:val="984806" w:themeColor="accent6" w:themeShade="80"/>
           <w:szCs w:val="24"/>
         </w:rPr>
-        <w:t xml:space="preserve">Where is the child placed for education (public school, non-public school, GED, </w:t>
-      </w:r>
-      <w:proofErr w:type="spellStart"/>
-      <w:r>
-        <w:rPr>
-          <w:rFonts w:ascii="Century" w:hAnsi="Century" w:cs="Times New Roman"/>
-          <w:color w:val="984806" w:themeColor="accent6" w:themeShade="80"/>
-          <w:szCs w:val="24"/>
-        </w:rPr>
-        <w:t>JobCorps</w:t>
-      </w:r>
-      <w:proofErr w:type="spellEnd"/>
-      <w:r>
-        <w:rPr>
-          <w:rFonts w:ascii="Century" w:hAnsi="Century" w:cs="Times New Roman"/>
-          <w:color w:val="984806" w:themeColor="accent6" w:themeShade="80"/>
-          <w:szCs w:val="24"/>
-        </w:rPr>
-        <w:t xml:space="preserve">, </w:t>
-      </w:r>
-      <w:proofErr w:type="spellStart"/>
-      <w:r>
-        <w:rPr>
-          <w:rFonts w:ascii="Century" w:hAnsi="Century" w:cs="Times New Roman"/>
-          <w:color w:val="984806" w:themeColor="accent6" w:themeShade="80"/>
-          <w:szCs w:val="24"/>
-        </w:rPr>
-        <w:t>etc</w:t>
-      </w:r>
-      <w:proofErr w:type="spellEnd"/>
-      <w:r>
-        <w:rPr>
-          <w:rFonts w:ascii="Century" w:hAnsi="Century" w:cs="Times New Roman"/>
-          <w:color w:val="984806" w:themeColor="accent6" w:themeShade="80"/>
-          <w:szCs w:val="24"/>
-        </w:rPr>
-        <w:t>)?</w:t>
+        <w:t>Where is the child placed for education (public school, non-public school, GED, JobCorps, etc)?</w:t>
       </w:r>
     </w:p>
     <w:p>
@@ -1980,25 +1838,7 @@
           <w:color w:val="984806" w:themeColor="accent6" w:themeShade="80"/>
           <w:szCs w:val="24"/>
         </w:rPr>
-        <w:t xml:space="preserve">Are there any concerns </w:t>
-      </w:r>
-      <w:proofErr w:type="gramStart"/>
-      <w:r>
-        <w:rPr>
-          <w:rFonts w:ascii="Century" w:hAnsi="Century" w:cs="Times New Roman"/>
-          <w:color w:val="984806" w:themeColor="accent6" w:themeShade="80"/>
-          <w:szCs w:val="24"/>
-        </w:rPr>
-        <w:t>at this point in time</w:t>
-      </w:r>
-      <w:proofErr w:type="gramEnd"/>
-      <w:r>
-        <w:rPr>
-          <w:rFonts w:ascii="Century" w:hAnsi="Century" w:cs="Times New Roman"/>
-          <w:color w:val="984806" w:themeColor="accent6" w:themeShade="80"/>
-          <w:szCs w:val="24"/>
-        </w:rPr>
-        <w:t xml:space="preserve">? </w:t>
+        <w:t xml:space="preserve">Are there any concerns at this point in time? </w:t>
       </w:r>
     </w:p>
     <w:p>
@@ -2100,18 +1940,8 @@
           <w:color w:val="984806" w:themeColor="accent6" w:themeShade="80"/>
           <w:szCs w:val="24"/>
         </w:rPr>
-        <w:t xml:space="preserve">Do they have any other life skills needs? (Driver’s education, state ID, transportation assistance, clothing voucher, </w:t>
-      </w:r>
-      <w:proofErr w:type="gramStart"/>
-      <w:r>
-        <w:rPr>
-          <w:rFonts w:ascii="Century" w:hAnsi="Century" w:cs="Times New Roman"/>
-          <w:color w:val="984806" w:themeColor="accent6" w:themeShade="80"/>
-          <w:szCs w:val="24"/>
-        </w:rPr>
-        <w:t>etc. )</w:t>
-      </w:r>
-      <w:proofErr w:type="gramEnd"/>
+        <w:t>Do they have any other life skills needs? (Driver’s education, state ID, transportation assistance, clothing voucher, etc. )</w:t>
+      </w:r>
     </w:p>
     <w:p>
       <w:pPr>
@@ -2298,7 +2128,6 @@
           <w:rFonts w:ascii="Century" w:hAnsi="Century"/>
           <w:color w:val="984806" w:themeColor="accent6" w:themeShade="80"/>
         </w:rPr>
-        <w:lastRenderedPageBreak/>
         <w:t>Is the child up to date with medical exams?</w:t>
       </w:r>
     </w:p>
@@ -2522,79 +2351,33 @@
           <w:rFonts w:ascii="Century" w:hAnsi="Century"/>
           <w:color w:val="984806" w:themeColor="accent6" w:themeShade="80"/>
         </w:rPr>
-        <w:t xml:space="preserve">Is this child seeing parents, siblings, other relatives? If so, who is the child visiting, and </w:t>
-      </w:r>
-      <w:proofErr w:type="spellStart"/>
+        <w:t>Is this child seeing parents, siblings, other relatives? If so, who is the child visiting, and howoften?</w:t>
+      </w:r>
+    </w:p>
+    <w:p>
+      <w:pPr>
+        <w:rPr>
+          <w:rFonts w:ascii="Century" w:hAnsi="Century" w:cs="Times New Roman"/>
+          <w:color w:val="984806" w:themeColor="accent6" w:themeShade="80"/>
+          <w:szCs w:val="24"/>
+        </w:rPr>
+      </w:pPr>
       <w:r>
         <w:rPr>
           <w:rFonts w:ascii="Century" w:hAnsi="Century"/>
           <w:color w:val="984806" w:themeColor="accent6" w:themeShade="80"/>
         </w:rPr>
-        <w:t>howoften</w:t>
-      </w:r>
-      <w:proofErr w:type="spellEnd"/>
-      <w:r>
-        <w:rPr>
-          <w:rFonts w:ascii="Century" w:hAnsi="Century"/>
-          <w:color w:val="984806" w:themeColor="accent6" w:themeShade="80"/>
-        </w:rPr>
-        <w:t>?</w:t>
-      </w:r>
-    </w:p>
-    <w:p>
-      <w:pPr>
-        <w:rPr>
-          <w:rFonts w:ascii="Century" w:hAnsi="Century" w:cs="Times New Roman"/>
-          <w:color w:val="984806" w:themeColor="accent6" w:themeShade="80"/>
-          <w:szCs w:val="24"/>
-        </w:rPr>
-      </w:pPr>
-      <w:r>
-        <w:rPr>
-          <w:rFonts w:ascii="Century" w:hAnsi="Century"/>
-          <w:color w:val="984806" w:themeColor="accent6" w:themeShade="80"/>
-        </w:rPr>
         <w:t>If there is no visitation, why is it not happening?</w:t>
       </w:r>
-      <w:r>
-        <w:fldChar w:fldCharType="begin"/>
-      </w:r>
-      <w:r>
-        <w:instrText xml:space="preserve"> MERGEFIELD  casa_case.is_transitioning:endIf \* MERGEFORMAT </w:instrText>
-      </w:r>
-      <w:r>
-        <w:fldChar w:fldCharType="separate"/>
-      </w:r>
-      <w:r>
-        <w:rPr>
-          <w:rFonts w:ascii="Century" w:hAnsi="Century"/>
-          <w:noProof/>
-        </w:rPr>
-        <w:t>«</w:t>
-      </w:r>
-      <w:proofErr w:type="spellStart"/>
-      <w:r>
-        <w:rPr>
-          <w:rFonts w:ascii="Century" w:hAnsi="Century"/>
-          <w:noProof/>
-        </w:rPr>
-        <w:t>casa_case.is_transitioning:endIf</w:t>
-      </w:r>
-      <w:proofErr w:type="spellEnd"/>
-      <w:r>
-        <w:rPr>
-          <w:rFonts w:ascii="Century" w:hAnsi="Century"/>
-          <w:noProof/>
-        </w:rPr>
-        <w:t>»</w:t>
-      </w:r>
-      <w:r>
-        <w:rPr>
-          <w:rFonts w:ascii="Century" w:hAnsi="Century"/>
-          <w:noProof/>
-        </w:rPr>
-        <w:fldChar w:fldCharType="end"/>
-      </w:r>
+      <w:fldSimple w:instr=" MERGEFIELD  casa_case.is_transitioning:endIf \* MERGEFORMAT ">
+        <w:r>
+          <w:rPr>
+            <w:rFonts w:ascii="Century" w:hAnsi="Century"/>
+            <w:noProof/>
+          </w:rPr>
+          <w:t>«casa_case.is_transitioning:endIf»</w:t>
+        </w:r>
+      </w:fldSimple>
     </w:p>
     <w:p>
       <w:pPr>
@@ -2912,25 +2695,7 @@
           <w:color w:val="984806" w:themeColor="accent6" w:themeShade="80"/>
           <w:szCs w:val="24"/>
         </w:rPr>
-        <w:t xml:space="preserve">This section should provide information that leads to your </w:t>
-      </w:r>
-      <w:proofErr w:type="gramStart"/>
-      <w:r>
-        <w:rPr>
-          <w:rFonts w:ascii="Century" w:hAnsi="Century" w:cs="Times New Roman"/>
-          <w:color w:val="984806" w:themeColor="accent6" w:themeShade="80"/>
-          <w:szCs w:val="24"/>
-        </w:rPr>
-        <w:t>recommendations, but</w:t>
-      </w:r>
-      <w:proofErr w:type="gramEnd"/>
-      <w:r>
-        <w:rPr>
-          <w:rFonts w:ascii="Century" w:hAnsi="Century" w:cs="Times New Roman"/>
-          <w:color w:val="984806" w:themeColor="accent6" w:themeShade="80"/>
-          <w:szCs w:val="24"/>
-        </w:rPr>
-        <w:t xml:space="preserve"> be based on the objective information included in the section above.</w:t>
+        <w:t>This section should provide information that leads to your recommendations, but be based on the objective information included in the section above.</w:t>
       </w:r>
     </w:p>
     <w:p>
@@ -2980,7 +2745,6 @@
           <w:color w:val="984806" w:themeColor="accent6" w:themeShade="80"/>
           <w:szCs w:val="24"/>
         </w:rPr>
-        <w:lastRenderedPageBreak/>
         <w:t>What are the current concerns for the child? Is there a need that is not being met?</w:t>
       </w:r>
       <w:r>
@@ -2990,25 +2754,7 @@
           <w:szCs w:val="24"/>
         </w:rPr>
         <w:br/>
-        <w:t xml:space="preserve">You are presenting your opinion about the case (using </w:t>
-      </w:r>
-      <w:proofErr w:type="gramStart"/>
-      <w:r>
-        <w:rPr>
-          <w:rFonts w:ascii="Century" w:hAnsi="Century" w:cs="Times New Roman"/>
-          <w:color w:val="984806" w:themeColor="accent6" w:themeShade="80"/>
-          <w:szCs w:val="24"/>
-        </w:rPr>
-        <w:t>factual information</w:t>
-      </w:r>
-      <w:proofErr w:type="gramEnd"/>
-      <w:r>
-        <w:rPr>
-          <w:rFonts w:ascii="Century" w:hAnsi="Century" w:cs="Times New Roman"/>
-          <w:color w:val="984806" w:themeColor="accent6" w:themeShade="80"/>
-          <w:szCs w:val="24"/>
-        </w:rPr>
-        <w:t>). For example: Family therapy is currently not in place. It is important that this service begins because...</w:t>
+        <w:t>You are presenting your opinion about the case (using factual information). For example: Family therapy is currently not in place. It is important that this service begins because...</w:t>
       </w:r>
     </w:p>
     <w:p>
@@ -3075,25 +2821,7 @@
           <w:szCs w:val="24"/>
         </w:rPr>
         <w:br/>
-        <w:t xml:space="preserve">Is this the most appropriate plan </w:t>
-      </w:r>
-      <w:proofErr w:type="gramStart"/>
-      <w:r>
-        <w:rPr>
-          <w:rFonts w:ascii="Century" w:hAnsi="Century" w:cs="Times New Roman"/>
-          <w:color w:val="984806" w:themeColor="accent6" w:themeShade="80"/>
-          <w:szCs w:val="24"/>
-        </w:rPr>
-        <w:t>at this time</w:t>
-      </w:r>
-      <w:proofErr w:type="gramEnd"/>
-      <w:r>
-        <w:rPr>
-          <w:rFonts w:ascii="Century" w:hAnsi="Century" w:cs="Times New Roman"/>
-          <w:color w:val="984806" w:themeColor="accent6" w:themeShade="80"/>
-          <w:szCs w:val="24"/>
-        </w:rPr>
-        <w:t>? Describe why or why not.</w:t>
+        <w:t>Is this the most appropriate plan at this time? Describe why or why not.</w:t>
       </w:r>
       <w:r>
         <w:rPr>
@@ -3217,17 +2945,8 @@
           <w:rFonts w:ascii="Century" w:hAnsi="Century" w:cs="Times New Roman"/>
           <w:szCs w:val="24"/>
         </w:rPr>
-        <w:t>Recommendation</w:t>
-      </w:r>
-      <w:proofErr w:type="gramStart"/>
-      <w:r>
-        <w:rPr>
-          <w:rFonts w:ascii="Century" w:hAnsi="Century" w:cs="Times New Roman"/>
-          <w:szCs w:val="24"/>
-        </w:rPr>
-        <w:t>…;</w:t>
-      </w:r>
-      <w:proofErr w:type="gramEnd"/>
+        <w:t>Recommendation…;</w:t>
+      </w:r>
     </w:p>
     <w:p>
       <w:pPr>
@@ -3251,17 +2970,8 @@
           <w:rFonts w:ascii="Century" w:hAnsi="Century" w:cs="Times New Roman"/>
           <w:szCs w:val="24"/>
         </w:rPr>
-        <w:t>Recommendation</w:t>
-      </w:r>
-      <w:proofErr w:type="gramStart"/>
-      <w:r>
-        <w:rPr>
-          <w:rFonts w:ascii="Century" w:hAnsi="Century" w:cs="Times New Roman"/>
-          <w:szCs w:val="24"/>
-        </w:rPr>
-        <w:t>…;</w:t>
-      </w:r>
-      <w:proofErr w:type="gramEnd"/>
+        <w:t>Recommendation…;</w:t>
+      </w:r>
     </w:p>
     <w:p>
       <w:pPr>
@@ -3285,17 +2995,8 @@
           <w:rFonts w:ascii="Century" w:hAnsi="Century" w:cs="Times New Roman"/>
           <w:szCs w:val="24"/>
         </w:rPr>
-        <w:t>Recommendation</w:t>
-      </w:r>
-      <w:proofErr w:type="gramStart"/>
-      <w:r>
-        <w:rPr>
-          <w:rFonts w:ascii="Century" w:hAnsi="Century" w:cs="Times New Roman"/>
-          <w:szCs w:val="24"/>
-        </w:rPr>
-        <w:t>…;</w:t>
-      </w:r>
-      <w:proofErr w:type="gramEnd"/>
+        <w:t>Recommendation…;</w:t>
+      </w:r>
     </w:p>
     <w:p>
       <w:pPr>
@@ -3368,16 +3069,7 @@
           <w:color w:val="984806" w:themeColor="accent6" w:themeShade="80"/>
           <w:szCs w:val="24"/>
         </w:rPr>
-        <w:t>Recommendation</w:t>
-      </w:r>
-      <w:proofErr w:type="gramStart"/>
-      <w:r>
-        <w:rPr>
-          <w:rFonts w:ascii="Century" w:hAnsi="Century" w:cs="Times New Roman"/>
-          <w:color w:val="984806" w:themeColor="accent6" w:themeShade="80"/>
-          <w:szCs w:val="24"/>
-        </w:rPr>
-        <w:t>…</w:t>
+        <w:t>Recommendation…</w:t>
       </w:r>
       <w:r>
         <w:rPr>
@@ -3387,7 +3079,6 @@
         </w:rPr>
         <w:t>;</w:t>
       </w:r>
-      <w:proofErr w:type="gramEnd"/>
     </w:p>
     <w:p>
       <w:pPr>
@@ -3413,16 +3104,7 @@
           <w:color w:val="984806" w:themeColor="accent6" w:themeShade="80"/>
           <w:szCs w:val="24"/>
         </w:rPr>
-        <w:t>Recommendation</w:t>
-      </w:r>
-      <w:proofErr w:type="gramStart"/>
-      <w:r>
-        <w:rPr>
-          <w:rFonts w:ascii="Century" w:hAnsi="Century" w:cs="Times New Roman"/>
-          <w:color w:val="984806" w:themeColor="accent6" w:themeShade="80"/>
-          <w:szCs w:val="24"/>
-        </w:rPr>
-        <w:t>…</w:t>
+        <w:t>Recommendation…</w:t>
       </w:r>
       <w:r>
         <w:rPr>
@@ -3432,7 +3114,6 @@
         </w:rPr>
         <w:t>;</w:t>
       </w:r>
-      <w:proofErr w:type="gramEnd"/>
     </w:p>
     <w:p>
       <w:pPr>
@@ -3458,16 +3139,7 @@
           <w:color w:val="984806" w:themeColor="accent6" w:themeShade="80"/>
           <w:szCs w:val="24"/>
         </w:rPr>
-        <w:t>Recommendation</w:t>
-      </w:r>
-      <w:proofErr w:type="gramStart"/>
-      <w:r>
-        <w:rPr>
-          <w:rFonts w:ascii="Century" w:hAnsi="Century" w:cs="Times New Roman"/>
-          <w:color w:val="984806" w:themeColor="accent6" w:themeShade="80"/>
-          <w:szCs w:val="24"/>
-        </w:rPr>
-        <w:t>…</w:t>
+        <w:t>Recommendation…</w:t>
       </w:r>
       <w:r>
         <w:rPr>
@@ -3477,7 +3149,6 @@
         </w:rPr>
         <w:t>;</w:t>
       </w:r>
-      <w:proofErr w:type="gramEnd"/>
     </w:p>
     <w:p>
       <w:pPr>
@@ -3936,93 +3607,65 @@
 
 <file path=word/header3.xml><?xml version="1.0" encoding="utf-8"?>
 <w:hdr xmlns:wpc="http://schemas.microsoft.com/office/word/2010/wordprocessingCanvas" xmlns:cx="http://schemas.microsoft.com/office/drawing/2014/chartex" xmlns:cx1="http://schemas.microsoft.com/office/drawing/2015/9/8/chartex" xmlns:cx2="http://schemas.microsoft.com/office/drawing/2015/10/21/chartex" xmlns:cx3="http://schemas.microsoft.com/office/drawing/2016/5/9/chartex" xmlns:cx4="http://schemas.microsoft.com/office/drawing/2016/5/10/chartex" xmlns:cx5="http://schemas.microsoft.com/office/drawing/2016/5/11/chartex" xmlns:cx6="http://schemas.microsoft.com/office/drawing/2016/5/12/chartex" xmlns:cx7="http://schemas.microsoft.com/office/drawing/2016/5/13/chartex" xmlns:cx8="http://schemas.microsoft.com/office/drawing/2016/5/14/chartex" xmlns:mc="http://schemas.openxmlformats.org/markup-compatibility/2006" xmlns:aink="http://schemas.microsoft.com/office/drawing/2016/ink" xmlns:am3d="http://schemas.microsoft.com/office/drawing/2017/model3d" xmlns:o="urn:schemas-microsoft-com:office:office" xmlns:oel="http://schemas.microsoft.com/office/2019/extlst" xmlns:r="http://schemas.openxmlformats.org/officeDocument/2006/relationships" xmlns:m="http://schemas.openxmlformats.org/officeDocument/2006/math" xmlns:v="urn:schemas-microsoft-com:vml" xmlns:wp14="http://schemas.microsoft.com/office/word/2010/wordprocessingDrawing" xmlns:wp="http://schemas.openxmlformats.org/drawingml/2006/wordprocessingDrawing" xmlns:w10="urn:schemas-microsoft-com:office:word" xmlns:w="http://schemas.openxmlformats.org/wordprocessingml/2006/main" xmlns:w14="http://schemas.microsoft.com/office/word/2010/wordml" xmlns:w15="http://schemas.microsoft.com/office/word/2012/wordml" xmlns:w16cex="http://schemas.microsoft.com/office/word/2018/wordml/cex" xmlns:w16cid="http://schemas.microsoft.com/office/word/2016/wordml/cid" xmlns:w16="http://schemas.microsoft.com/office/word/2018/wordml" xmlns:w16sdtdh="http://schemas.microsoft.com/office/word/2020/wordml/sdtdatahash" xmlns:w16se="http://schemas.microsoft.com/office/word/2015/wordml/symex" xmlns:wpg="http://schemas.microsoft.com/office/word/2010/wordprocessingGroup" xmlns:wpi="http://schemas.microsoft.com/office/word/2010/wordprocessingInk" xmlns:wne="http://schemas.microsoft.com/office/word/2006/wordml" xmlns:wps="http://schemas.microsoft.com/office/word/2010/wordprocessingShape" mc:Ignorable="w14 w15 w16se w16cid w16 w16cex w16sdtdh wp14">
-  <w:p>
-    <w:pPr>
-      <w:pStyle w:val="Header"/>
-    </w:pPr>
-    <w:r>
-      <w:rPr>
-        <w:noProof/>
-        <w:lang w:val="en-US"/>
-      </w:rPr>
-      <mc:AlternateContent>
-        <mc:Choice Requires="wpg">
-          <w:drawing>
-            <wp:anchor distT="0" distB="0" distL="114300" distR="114300" simplePos="0" relativeHeight="251656704" behindDoc="0" locked="0" layoutInCell="1" allowOverlap="1" wp14:anchorId="2DA56FDC" wp14:editId="19D17567">
-              <wp:simplePos x="0" y="0"/>
-              <wp:positionH relativeFrom="column">
-                <wp:posOffset>2156460</wp:posOffset>
-              </wp:positionH>
-              <wp:positionV relativeFrom="paragraph">
-                <wp:posOffset>366395</wp:posOffset>
-              </wp:positionV>
-              <wp:extent cx="4983480" cy="760095"/>
-              <wp:effectExtent l="0" t="0" r="0" b="0"/>
-              <wp:wrapNone/>
-              <wp:docPr id="3" name="Group 8"/>
-              <wp:cNvGraphicFramePr>
-                <a:graphicFrameLocks xmlns:a="http://schemas.openxmlformats.org/drawingml/2006/main"/>
-              </wp:cNvGraphicFramePr>
-              <a:graphic xmlns:a="http://schemas.openxmlformats.org/drawingml/2006/main">
-                <a:graphicData uri="http://schemas.microsoft.com/office/word/2010/wordprocessingGroup">
-                  <wpg:wgp>
-                    <wpg:cNvGrpSpPr>
-                      <a:grpSpLocks/>
-                    </wpg:cNvGrpSpPr>
-                    <wpg:grpSpPr bwMode="auto">
-                      <a:xfrm>
-                        <a:off x="0" y="0"/>
-                        <a:ext cx="4983480" cy="760095"/>
-                        <a:chOff x="7082" y="1451"/>
-                        <a:chExt cx="4685" cy="419"/>
-                      </a:xfrm>
-                    </wpg:grpSpPr>
-                    <wps:wsp>
-                      <wps:cNvPr id="4" name="Text Box 9"/>
-                      <wps:cNvSpPr txBox="1">
-                        <a:spLocks noChangeArrowheads="1"/>
-                      </wps:cNvSpPr>
-                      <wps:spPr bwMode="auto">
+  <w:tbl>
+    <w:tblPr>
+      <w:tblW w:w="0" w:type="auto"/>
+      <w:tblInd w:w="-522" w:type="dxa"/>
+      <w:tblLook w:val="00A0" w:firstRow="1" w:lastRow="0" w:firstColumn="1" w:lastColumn="0" w:noHBand="0" w:noVBand="0"/>
+    </w:tblPr>
+    <w:tblGrid>
+      <w:gridCol w:w="1386"/>
+      <w:gridCol w:w="8496"/>
+    </w:tblGrid>
+    <w:tr>
+      <w:tc>
+        <w:tcPr>
+          <w:tcW w:w="1386" w:type="dxa"/>
+          <w:hideMark/>
+        </w:tcPr>
+        <w:p>
+          <w:pPr>
+            <w:spacing w:line="240" w:lineRule="auto"/>
+            <w:jc w:val="both"/>
+          </w:pPr>
+          <w:r>
+            <w:rPr>
+              <w:noProof/>
+            </w:rPr>
+            <w:drawing>
+              <wp:inline distT="0" distB="0" distL="0" distR="0" wp14:anchorId="557BA446" wp14:editId="1AB63AAF">
+                <wp:extent cx="742950" cy="790575"/>
+                <wp:effectExtent l="0" t="0" r="0" b="9525"/>
+                <wp:docPr id="6" name="Picture 6" descr="Icon&#10;&#10;Description automatically generated"/>
+                <wp:cNvGraphicFramePr>
+                  <a:graphicFrameLocks xmlns:a="http://schemas.openxmlformats.org/drawingml/2006/main" noChangeAspect="1"/>
+                </wp:cNvGraphicFramePr>
+                <a:graphic xmlns:a="http://schemas.openxmlformats.org/drawingml/2006/main">
+                  <a:graphicData uri="http://schemas.openxmlformats.org/drawingml/2006/picture">
+                    <pic:pic xmlns:pic="http://schemas.openxmlformats.org/drawingml/2006/picture">
+                      <pic:nvPicPr>
+                        <pic:cNvPr id="0" name="Picture 1" descr="Icon&#10;&#10;Description automatically generated"/>
+                        <pic:cNvPicPr>
+                          <a:picLocks noChangeAspect="1" noChangeArrowheads="1"/>
+                        </pic:cNvPicPr>
+                      </pic:nvPicPr>
+                      <pic:blipFill>
+                        <a:blip r:embed="rId1">
+                          <a:extLst>
+                            <a:ext uri="{28A0092B-C50C-407E-A947-70E740481C1C}">
+                              <a14:useLocalDpi xmlns:a14="http://schemas.microsoft.com/office/drawing/2010/main" val="0"/>
+                            </a:ext>
+                          </a:extLst>
+                        </a:blip>
+                        <a:srcRect/>
+                        <a:stretch>
+                          <a:fillRect/>
+                        </a:stretch>
+                      </pic:blipFill>
+                      <pic:spPr bwMode="auto">
                         <a:xfrm>
-                          <a:off x="7238" y="1503"/>
-                          <a:ext cx="4529" cy="263"/>
-                        </a:xfrm>
-                        <a:prstGeom prst="rect">
-                          <a:avLst/>
-                        </a:prstGeom>
-                        <a:solidFill>
-                          <a:srgbClr val="FFFFFF"/>
-                        </a:solidFill>
-                        <a:ln>
-                          <a:noFill/>
-                        </a:ln>
-                      </wps:spPr>
-                      <wps:txbx>
-                        <w:txbxContent>
-                          <w:p>
-                            <w:pPr>
-                              <w:rPr>
-                                <w:b/>
-                                <w:color w:val="003399"/>
-                                <w:sz w:val="20"/>
-                              </w:rPr>
-                            </w:pPr>
-                          </w:p>
-                        </w:txbxContent>
-                      </wps:txbx>
-                      <wps:bodyPr rot="0" vert="horz" wrap="square" lIns="91440" tIns="45720" rIns="91440" bIns="45720" anchor="t" anchorCtr="0" upright="1">
-                        <a:noAutofit/>
-                      </wps:bodyPr>
-                    </wps:wsp>
-                    <wps:wsp>
-                      <wps:cNvPr id="5" name="Text Box 10"/>
-                      <wps:cNvSpPr txBox="1">
-                        <a:spLocks noChangeArrowheads="1"/>
-                      </wps:cNvSpPr>
-                      <wps:spPr bwMode="auto">
-                        <a:xfrm>
-                          <a:off x="7082" y="1451"/>
-                          <a:ext cx="4300" cy="419"/>
+                          <a:off x="0" y="0"/>
+                          <a:ext cx="742950" cy="790575"/>
                         </a:xfrm>
                         <a:prstGeom prst="rect">
                           <a:avLst/>
@@ -4031,333 +3674,141 @@
                         <a:ln>
                           <a:noFill/>
                         </a:ln>
-                      </wps:spPr>
-                      <wps:txbx>
-                        <w:txbxContent>
-                          <w:p>
-                            <w:pPr>
-                              <w:jc w:val="right"/>
-                              <w:rPr>
-                                <w:rFonts w:ascii="Century" w:hAnsi="Century" w:cs="Arial"/>
-                                <w:color w:val="F83030"/>
-                                <w:sz w:val="18"/>
-                              </w:rPr>
-                            </w:pPr>
-                            <w:r>
-                              <w:rPr>
-                                <w:rFonts w:ascii="Century" w:hAnsi="Century" w:cs="Arial"/>
-                                <w:color w:val="F83030"/>
-                                <w:sz w:val="18"/>
-                              </w:rPr>
-                              <w:t>Court Appointed Special Advocate (CASA)/YOUR CASA REGION</w:t>
-                            </w:r>
-                          </w:p>
-                          <w:p>
-                            <w:pPr>
-                              <w:jc w:val="right"/>
-                              <w:rPr>
-                                <w:rFonts w:ascii="Century" w:hAnsi="Century"/>
-                                <w:color w:val="1F497D" w:themeColor="text2"/>
-                                <w:sz w:val="18"/>
-                              </w:rPr>
-                            </w:pPr>
-                            <w:fldSimple w:instr=" MERGEFIELD  =org_address \* MERGEFORMAT ">
-                              <w:r>
-                                <w:rPr>
-                                  <w:rFonts w:ascii="Century" w:hAnsi="Century"/>
-                                  <w:noProof/>
-                                  <w:color w:val="1F497D" w:themeColor="text2"/>
-                                  <w:sz w:val="18"/>
-                                </w:rPr>
-                                <w:t>«=org_address»</w:t>
-                              </w:r>
-                            </w:fldSimple>
-                          </w:p>
-                          <w:p>
-                            <w:pPr>
-                              <w:jc w:val="right"/>
-                              <w:rPr>
-                                <w:rFonts w:ascii="Century" w:hAnsi="Century"/>
-                                <w:b/>
-                                <w:color w:val="1F497D" w:themeColor="text2"/>
-                                <w:sz w:val="18"/>
-                              </w:rPr>
-                            </w:pPr>
-                            <w:r>
-                              <w:rPr>
-                                <w:rFonts w:ascii="Century" w:hAnsi="Century"/>
-                                <w:b/>
-                                <w:color w:val="1F497D" w:themeColor="text2"/>
-                                <w:sz w:val="18"/>
-                                <w:szCs w:val="18"/>
-                              </w:rPr>
-                              <w:t xml:space="preserve">Phone: </w:t>
-                            </w:r>
-                            <w:r>
-                              <w:rPr>
-                                <w:rFonts w:ascii="Century" w:hAnsi="Century"/>
-                                <w:color w:val="1F497D" w:themeColor="text2"/>
-                                <w:sz w:val="18"/>
-                                <w:szCs w:val="18"/>
-                              </w:rPr>
-                              <w:t xml:space="preserve">YOUR CASA ORG’S </w:t>
-                            </w:r>
-                            <w:proofErr w:type="spellStart"/>
-                            <w:proofErr w:type="gramStart"/>
-                            <w:r>
-                              <w:rPr>
-                                <w:rFonts w:ascii="Century" w:hAnsi="Century"/>
-                                <w:color w:val="1F497D" w:themeColor="text2"/>
-                                <w:sz w:val="18"/>
-                                <w:szCs w:val="18"/>
-                              </w:rPr>
-                              <w:t>NUMBER</w:t>
-                            </w:r>
-                            <w:r>
-                              <w:rPr>
-                                <w:rFonts w:ascii="Century" w:hAnsi="Century"/>
-                                <w:b/>
-                                <w:color w:val="1F497D" w:themeColor="text2"/>
-                                <w:sz w:val="18"/>
-                              </w:rPr>
-                              <w:t>Website:</w:t>
-                            </w:r>
-                            <w:r>
-                              <w:rPr>
-                                <w:rFonts w:ascii="Century" w:hAnsi="Century"/>
-                                <w:color w:val="1F497D" w:themeColor="text2"/>
-                                <w:sz w:val="18"/>
-                              </w:rPr>
-                              <w:t>YOU</w:t>
-                            </w:r>
-                            <w:r>
-                              <w:rPr>
-                                <w:rFonts w:ascii="Century" w:hAnsi="Century"/>
-                                <w:color w:val="1F497D" w:themeColor="text2"/>
-                                <w:sz w:val="18"/>
-                              </w:rPr>
-                              <w:t>R</w:t>
-                            </w:r>
-                            <w:proofErr w:type="spellEnd"/>
-                            <w:proofErr w:type="gramEnd"/>
-                            <w:r>
-                              <w:rPr>
-                                <w:rFonts w:ascii="Century" w:hAnsi="Century"/>
-                                <w:color w:val="1F497D" w:themeColor="text2"/>
-                                <w:sz w:val="18"/>
-                              </w:rPr>
-                              <w:t xml:space="preserve"> CASA ORG’S WEBSITE</w:t>
-                            </w:r>
-                          </w:p>
-                        </w:txbxContent>
-                      </wps:txbx>
-                      <wps:bodyPr rot="0" vert="horz" wrap="square" lIns="91440" tIns="45720" rIns="91440" bIns="45720" anchor="t" anchorCtr="0" upright="1">
-                        <a:noAutofit/>
-                      </wps:bodyPr>
-                    </wps:wsp>
-                  </wpg:wgp>
-                </a:graphicData>
-              </a:graphic>
-              <wp14:sizeRelH relativeFrom="page">
-                <wp14:pctWidth>0</wp14:pctWidth>
-              </wp14:sizeRelH>
-              <wp14:sizeRelV relativeFrom="page">
-                <wp14:pctHeight>0</wp14:pctHeight>
-              </wp14:sizeRelV>
-            </wp:anchor>
-          </w:drawing>
-        </mc:Choice>
-        <mc:Fallback>
-          <w:pict>
-            <v:group w14:anchorId="2DA56FDC" id="Group 8" o:spid="_x0000_s1026" style="position:absolute;margin-left:169.8pt;margin-top:28.85pt;width:392.4pt;height:59.85pt;z-index:251656704" coordorigin="7082,1451" coordsize="4685,419" o:gfxdata="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">
-              <v:shapetype id="_x0000_t202" coordsize="21600,21600" o:spt="202" path="m,l,21600r21600,l21600,xe">
-                <v:stroke joinstyle="miter"/>
-                <v:path gradientshapeok="t" o:connecttype="rect"/>
-              </v:shapetype>
-              <v:shape id="Text Box 9" o:spid="_x0000_s1027" type="#_x0000_t202" style="position:absolute;left:7238;top:1503;width:4529;height:263;visibility:visible;mso-wrap-style:square;v-text-anchor:top" o:gfxdata="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" stroked="f">
-                <v:textbox>
-                  <w:txbxContent>
-                    <w:p>
-                      <w:pPr>
-                        <w:rPr>
-                          <w:b/>
-                          <w:color w:val="003399"/>
-                          <w:sz w:val="20"/>
-                        </w:rPr>
-                      </w:pPr>
-                    </w:p>
-                  </w:txbxContent>
-                </v:textbox>
-              </v:shape>
-              <v:shape id="Text Box 10" o:spid="_x0000_s1028" type="#_x0000_t202" style="position:absolute;left:7082;top:1451;width:4300;height:419;visibility:visible;mso-wrap-style:square;v-text-anchor:top" o:gfxdata="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" filled="f" stroked="f">
-                <v:textbox>
-                  <w:txbxContent>
-                    <w:p>
-                      <w:pPr>
-                        <w:jc w:val="right"/>
-                        <w:rPr>
-                          <w:rFonts w:ascii="Century" w:hAnsi="Century" w:cs="Arial"/>
-                          <w:color w:val="F83030"/>
-                          <w:sz w:val="18"/>
-                        </w:rPr>
-                      </w:pPr>
-                      <w:r>
-                        <w:rPr>
-                          <w:rFonts w:ascii="Century" w:hAnsi="Century" w:cs="Arial"/>
-                          <w:color w:val="F83030"/>
-                          <w:sz w:val="18"/>
-                        </w:rPr>
-                        <w:t>Court Appointed Special Advocate (CASA)/YOUR CASA REGION</w:t>
-                      </w:r>
-                    </w:p>
-                    <w:p>
-                      <w:pPr>
-                        <w:jc w:val="right"/>
-                        <w:rPr>
-                          <w:rFonts w:ascii="Century" w:hAnsi="Century"/>
-                          <w:color w:val="1F497D" w:themeColor="text2"/>
-                          <w:sz w:val="18"/>
-                        </w:rPr>
-                      </w:pPr>
-                      <w:fldSimple w:instr=" MERGEFIELD  =org_address \* MERGEFORMAT ">
-                        <w:r>
-                          <w:rPr>
-                            <w:rFonts w:ascii="Century" w:hAnsi="Century"/>
-                            <w:noProof/>
-                            <w:color w:val="1F497D" w:themeColor="text2"/>
-                            <w:sz w:val="18"/>
-                          </w:rPr>
-                          <w:t>«=org_address»</w:t>
-                        </w:r>
-                      </w:fldSimple>
-                    </w:p>
-                    <w:p>
-                      <w:pPr>
-                        <w:jc w:val="right"/>
-                        <w:rPr>
-                          <w:rFonts w:ascii="Century" w:hAnsi="Century"/>
-                          <w:b/>
-                          <w:color w:val="1F497D" w:themeColor="text2"/>
-                          <w:sz w:val="18"/>
-                        </w:rPr>
-                      </w:pPr>
-                      <w:r>
-                        <w:rPr>
-                          <w:rFonts w:ascii="Century" w:hAnsi="Century"/>
-                          <w:b/>
-                          <w:color w:val="1F497D" w:themeColor="text2"/>
-                          <w:sz w:val="18"/>
-                          <w:szCs w:val="18"/>
-                        </w:rPr>
-                        <w:t xml:space="preserve">Phone: </w:t>
-                      </w:r>
-                      <w:r>
-                        <w:rPr>
-                          <w:rFonts w:ascii="Century" w:hAnsi="Century"/>
-                          <w:color w:val="1F497D" w:themeColor="text2"/>
-                          <w:sz w:val="18"/>
-                          <w:szCs w:val="18"/>
-                        </w:rPr>
-                        <w:t xml:space="preserve">YOUR CASA ORG’S </w:t>
-                      </w:r>
-                      <w:proofErr w:type="spellStart"/>
-                      <w:proofErr w:type="gramStart"/>
-                      <w:r>
-                        <w:rPr>
-                          <w:rFonts w:ascii="Century" w:hAnsi="Century"/>
-                          <w:color w:val="1F497D" w:themeColor="text2"/>
-                          <w:sz w:val="18"/>
-                          <w:szCs w:val="18"/>
-                        </w:rPr>
-                        <w:t>NUMBER</w:t>
-                      </w:r>
-                      <w:r>
-                        <w:rPr>
-                          <w:rFonts w:ascii="Century" w:hAnsi="Century"/>
-                          <w:b/>
-                          <w:color w:val="1F497D" w:themeColor="text2"/>
-                          <w:sz w:val="18"/>
-                        </w:rPr>
-                        <w:t>Website:</w:t>
-                      </w:r>
-                      <w:r>
-                        <w:rPr>
-                          <w:rFonts w:ascii="Century" w:hAnsi="Century"/>
-                          <w:color w:val="1F497D" w:themeColor="text2"/>
-                          <w:sz w:val="18"/>
-                        </w:rPr>
-                        <w:t>YOU</w:t>
-                      </w:r>
-                      <w:r>
-                        <w:rPr>
-                          <w:rFonts w:ascii="Century" w:hAnsi="Century"/>
-                          <w:color w:val="1F497D" w:themeColor="text2"/>
-                          <w:sz w:val="18"/>
-                        </w:rPr>
-                        <w:t>R</w:t>
-                      </w:r>
-                      <w:proofErr w:type="spellEnd"/>
-                      <w:proofErr w:type="gramEnd"/>
-                      <w:r>
-                        <w:rPr>
-                          <w:rFonts w:ascii="Century" w:hAnsi="Century"/>
-                          <w:color w:val="1F497D" w:themeColor="text2"/>
-                          <w:sz w:val="18"/>
-                        </w:rPr>
-                        <w:t xml:space="preserve"> CASA ORG’S WEBSITE</w:t>
-                      </w:r>
-                    </w:p>
-                  </w:txbxContent>
-                </v:textbox>
-              </v:shape>
-            </v:group>
-          </w:pict>
-        </mc:Fallback>
-      </mc:AlternateContent>
-    </w:r>
-    <w:r>
-      <w:rPr>
-        <w:caps/>
-        <w:noProof/>
-        <w:lang w:val="en-US"/>
-      </w:rPr>
-      <w:drawing>
-        <wp:inline distT="0" distB="0" distL="0" distR="0" wp14:anchorId="3EC128F5" wp14:editId="134D1746">
-          <wp:extent cx="1977390" cy="939260"/>
-          <wp:effectExtent l="19050" t="0" r="3810" b="0"/>
-          <wp:docPr id="2" name="Picture 1" descr="default_logo.png"/>
-          <wp:cNvGraphicFramePr>
-            <a:graphicFrameLocks xmlns:a="http://schemas.openxmlformats.org/drawingml/2006/main" noChangeAspect="1"/>
-          </wp:cNvGraphicFramePr>
-          <a:graphic xmlns:a="http://schemas.openxmlformats.org/drawingml/2006/main">
-            <a:graphicData uri="http://schemas.openxmlformats.org/drawingml/2006/picture">
-              <pic:pic xmlns:pic="http://schemas.openxmlformats.org/drawingml/2006/picture">
-                <pic:nvPicPr>
-                  <pic:cNvPr id="0" name="default_logo.png"/>
-                  <pic:cNvPicPr/>
-                </pic:nvPicPr>
-                <pic:blipFill>
-                  <a:blip r:embed="rId1"/>
-                  <a:stretch>
-                    <a:fillRect/>
-                  </a:stretch>
-                </pic:blipFill>
-                <pic:spPr>
-                  <a:xfrm>
-                    <a:off x="0" y="0"/>
-                    <a:ext cx="1978663" cy="939865"/>
-                  </a:xfrm>
-                  <a:prstGeom prst="rect">
-                    <a:avLst/>
-                  </a:prstGeom>
-                </pic:spPr>
-              </pic:pic>
-            </a:graphicData>
-          </a:graphic>
-        </wp:inline>
-      </w:drawing>
-    </w:r>
-  </w:p>
+                      </pic:spPr>
+                    </pic:pic>
+                  </a:graphicData>
+                </a:graphic>
+              </wp:inline>
+            </w:drawing>
+          </w:r>
+        </w:p>
+      </w:tc>
+      <w:tc>
+        <w:tcPr>
+          <w:tcW w:w="8712" w:type="dxa"/>
+        </w:tcPr>
+        <w:p>
+          <w:pPr>
+            <w:spacing w:line="240" w:lineRule="auto"/>
+            <w:rPr>
+              <w:sz w:val="18"/>
+              <w:szCs w:val="18"/>
+            </w:rPr>
+          </w:pPr>
+          <w:r>
+            <w:rPr>
+              <w:rFonts w:ascii="Arial Black" w:hAnsi="Arial Black"/>
+              <w:b/>
+              <w:sz w:val="28"/>
+            </w:rPr>
+            <w:t>VOICES for CHILDREN, INC</w:t>
+          </w:r>
+          <w:r>
+            <w:t>.</w:t>
+          </w:r>
+          <w:r>
+            <w:br/>
+          </w:r>
+          <w:r>
+            <w:rPr>
+              <w:sz w:val="18"/>
+              <w:szCs w:val="18"/>
+            </w:rPr>
+            <w:t>Howard County’s CASA Program | Court Appointed Special Advocate Program</w:t>
+          </w:r>
+        </w:p>
+        <w:p>
+          <w:pPr>
+            <w:spacing w:line="240" w:lineRule="auto"/>
+            <w:rPr>
+              <w:sz w:val="18"/>
+              <w:szCs w:val="18"/>
+            </w:rPr>
+          </w:pPr>
+        </w:p>
+        <w:p>
+          <w:pPr>
+            <w:spacing w:line="240" w:lineRule="auto"/>
+          </w:pPr>
+          <w:r>
+            <w:rPr>
+              <w:sz w:val="18"/>
+              <w:szCs w:val="18"/>
+            </w:rPr>
+            <w:t>8358 Main St. 2</w:t>
+          </w:r>
+          <w:r>
+            <w:rPr>
+              <w:sz w:val="18"/>
+              <w:szCs w:val="18"/>
+              <w:vertAlign w:val="superscript"/>
+            </w:rPr>
+            <w:t>nd</w:t>
+          </w:r>
+          <w:r>
+            <w:rPr>
+              <w:sz w:val="18"/>
+              <w:szCs w:val="18"/>
+            </w:rPr>
+            <w:t xml:space="preserve"> Fl. </w:t>
+          </w:r>
+          <w:r>
+            <w:rPr>
+              <w:rFonts w:cs="Calibri"/>
+              <w:sz w:val="18"/>
+              <w:szCs w:val="18"/>
+            </w:rPr>
+            <w:t>•</w:t>
+          </w:r>
+          <w:r>
+            <w:rPr>
+              <w:sz w:val="18"/>
+              <w:szCs w:val="18"/>
+            </w:rPr>
+            <w:t xml:space="preserve"> Ellicott City, MD 21043</w:t>
+          </w:r>
+          <w:r>
+            <w:rPr>
+              <w:sz w:val="18"/>
+              <w:szCs w:val="18"/>
+            </w:rPr>
+            <w:br/>
+            <w:t xml:space="preserve">410-740-0933 </w:t>
+          </w:r>
+          <w:r>
+            <w:rPr>
+              <w:rFonts w:cs="Calibri"/>
+              <w:sz w:val="18"/>
+              <w:szCs w:val="18"/>
+            </w:rPr>
+            <w:t>•</w:t>
+          </w:r>
+          <w:r>
+            <w:rPr>
+              <w:sz w:val="18"/>
+              <w:szCs w:val="18"/>
+            </w:rPr>
+            <w:t xml:space="preserve"> 410-740-0975 </w:t>
+          </w:r>
+          <w:r>
+            <w:rPr>
+              <w:rFonts w:cs="Calibri"/>
+              <w:sz w:val="18"/>
+              <w:szCs w:val="18"/>
+            </w:rPr>
+            <w:t>•</w:t>
+          </w:r>
+          <w:r>
+            <w:rPr>
+              <w:sz w:val="18"/>
+              <w:szCs w:val="18"/>
+            </w:rPr>
+            <w:t xml:space="preserve"> www.voicesforchildren.org </w:t>
+          </w:r>
+        </w:p>
+      </w:tc>
+    </w:tr>
+  </w:tbl>
   <w:p>
     <w:pPr>
       <w:pStyle w:val="Header"/>
@@ -4370,7 +3821,7 @@
       <mc:AlternateContent>
         <mc:Choice Requires="wps">
           <w:drawing>
-            <wp:anchor distT="0" distB="0" distL="114300" distR="114300" simplePos="0" relativeHeight="251663360" behindDoc="0" locked="0" layoutInCell="1" allowOverlap="1" wp14:anchorId="0F828ADC" wp14:editId="015A4BB6">
+            <wp:anchor distT="0" distB="0" distL="114300" distR="114300" simplePos="0" relativeHeight="251657728" behindDoc="0" locked="0" layoutInCell="1" allowOverlap="1" wp14:anchorId="0F828ADC" wp14:editId="015A4BB6">
               <wp:simplePos x="0" y="0"/>
               <wp:positionH relativeFrom="column">
                 <wp:posOffset>-15240</wp:posOffset>
@@ -5088,7 +4539,7 @@
     <w:lsdException w:name="Table Web 2" w:semiHidden="1" w:unhideWhenUsed="1"/>
     <w:lsdException w:name="Table Web 3" w:semiHidden="1" w:unhideWhenUsed="1"/>
     <w:lsdException w:name="Balloon Text" w:semiHidden="1" w:unhideWhenUsed="1"/>
-    <w:lsdException w:name="Table Grid" w:semiHidden="1" w:uiPriority="59" w:unhideWhenUsed="1"/>
+    <w:lsdException w:name="Table Grid" w:uiPriority="59"/>
     <w:lsdException w:name="Table Theme" w:semiHidden="1" w:unhideWhenUsed="1"/>
     <w:lsdException w:name="Placeholder Text" w:semiHidden="1"/>
     <w:lsdException w:name="No Spacing" w:uiPriority="1" w:qFormat="1"/>

</xml_diff>